<commit_message>
changed order or R scripts
</commit_message>
<xml_diff>
--- a/README NBE.docx
+++ b/README NBE.docx
@@ -124,7 +124,19 @@
         <w:rPr>
           <w:lang w:val="en-GB"/>
         </w:rPr>
-        <w:t xml:space="preserve"> merges raw data, i.e. temperature measurements, count data for each sampling</w:t>
+        <w:t xml:space="preserve"> merges raw data, i.e. count data for each sampling</w:t>
+      </w:r>
+      <w:r>
+        <w:rPr>
+          <w:lang w:val="en-GB"/>
+        </w:rPr>
+        <w:t xml:space="preserve"> with biovolume measurements</w:t>
+      </w:r>
+      <w:r>
+        <w:rPr>
+          <w:lang w:val="en-GB"/>
+        </w:rPr>
+        <w:t xml:space="preserve"> </w:t>
       </w:r>
     </w:p>
     <w:p>
@@ -148,15 +160,7 @@
           <w:iCs/>
           <w:lang w:val="en-GB"/>
         </w:rPr>
-        <w:t>planktotrons</w:t>
-      </w:r>
-      <w:r>
-        <w:rPr>
-          <w:i/>
-          <w:iCs/>
-          <w:lang w:val="en-GB"/>
-        </w:rPr>
-        <w:t>.R</w:t>
+        <w:t>planktotrons.R</w:t>
       </w:r>
       <w:proofErr w:type="gramEnd"/>
       <w:r>
@@ -281,13 +285,7 @@
         <w:rPr>
           <w:lang w:val="en-GB"/>
         </w:rPr>
-        <w:t xml:space="preserve"> (</w:t>
-      </w:r>
-      <w:r>
-        <w:rPr>
-          <w:lang w:val="en-GB"/>
-        </w:rPr>
-        <w:t>OEV</w:t>
+        <w:t xml:space="preserve"> (OEV</w:t>
       </w:r>
       <w:r>
         <w:rPr>
@@ -308,7 +306,84 @@
           <w:iCs/>
           <w:lang w:val="en-GB"/>
         </w:rPr>
-        <w:t>04</w:t>
+        <w:t>0</w:t>
+      </w:r>
+      <w:r>
+        <w:rPr>
+          <w:i/>
+          <w:iCs/>
+          <w:lang w:val="en-GB"/>
+        </w:rPr>
+        <w:t>4</w:t>
+      </w:r>
+      <w:r>
+        <w:rPr>
+          <w:i/>
+          <w:iCs/>
+          <w:lang w:val="en-GB"/>
+        </w:rPr>
+        <w:t>_NBE_HectorLoreau_NetBiodivEffect.R</w:t>
+      </w:r>
+      <w:r>
+        <w:rPr>
+          <w:lang w:val="en-GB"/>
+        </w:rPr>
+        <w:t>:</w:t>
+      </w:r>
+      <w:r>
+        <w:rPr>
+          <w:lang w:val="en-GB"/>
+        </w:rPr>
+        <w:t xml:space="preserve"> calculation of the net biodiversity effect on ecosystem functioning after Hector </w:t>
+      </w:r>
+      <w:r>
+        <w:rPr>
+          <w:lang w:val="en-GB"/>
+        </w:rPr>
+        <w:t xml:space="preserve">and </w:t>
+      </w:r>
+      <w:proofErr w:type="spellStart"/>
+      <w:r>
+        <w:rPr>
+          <w:lang w:val="en-GB"/>
+        </w:rPr>
+        <w:t>Loreau</w:t>
+      </w:r>
+      <w:proofErr w:type="spellEnd"/>
+      <w:r>
+        <w:rPr>
+          <w:lang w:val="en-GB"/>
+        </w:rPr>
+        <w:t xml:space="preserve"> </w:t>
+      </w:r>
+      <w:r>
+        <w:rPr>
+          <w:lang w:val="en-GB"/>
+        </w:rPr>
+        <w:t xml:space="preserve">(2001). </w:t>
+      </w:r>
+    </w:p>
+    <w:p>
+      <w:pPr>
+        <w:rPr>
+          <w:lang w:val="en-GB"/>
+        </w:rPr>
+      </w:pPr>
+      <w:r>
+        <w:rPr>
+          <w:i/>
+          <w:iCs/>
+          <w:lang w:val="en-GB"/>
+        </w:rPr>
+        <w:t>0</w:t>
+      </w:r>
+      <w:r>
+        <w:rPr>
+          <w:i/>
+          <w:iCs/>
+          <w:lang w:val="en-GB"/>
+        </w:rPr>
+        <w:t>5</w:t>
       </w:r>
       <w:r>
         <w:rPr>
@@ -322,62 +397,7 @@
         <w:rPr>
           <w:lang w:val="en-GB"/>
         </w:rPr>
-        <w:t>:</w:t>
-      </w:r>
-      <w:r>
-        <w:rPr>
-          <w:lang w:val="en-GB"/>
-        </w:rPr>
-        <w:t xml:space="preserve"> Statistics introduced to analyse the influence of temperature and species composition on the NBES as well as the net biodiversity effect on functioning. </w:t>
-      </w:r>
-    </w:p>
-    <w:p>
-      <w:pPr>
-        <w:rPr>
-          <w:lang w:val="en-GB"/>
-        </w:rPr>
-      </w:pPr>
-      <w:r>
-        <w:rPr>
-          <w:i/>
-          <w:iCs/>
-          <w:lang w:val="en-GB"/>
-        </w:rPr>
-        <w:t>05_NBE_HectorLoreau_NetBiodivEffect</w:t>
-      </w:r>
-      <w:r>
-        <w:rPr>
-          <w:i/>
-          <w:iCs/>
-          <w:lang w:val="en-GB"/>
-        </w:rPr>
-        <w:t>.R</w:t>
-      </w:r>
-      <w:r>
-        <w:rPr>
-          <w:lang w:val="en-GB"/>
-        </w:rPr>
-        <w:t>:</w:t>
-      </w:r>
-      <w:r>
-        <w:rPr>
-          <w:lang w:val="en-GB"/>
-        </w:rPr>
-        <w:t xml:space="preserve"> calculation of the net biodiversity effect on ecosystem functioning after </w:t>
-      </w:r>
-      <w:proofErr w:type="spellStart"/>
-      <w:r>
-        <w:rPr>
-          <w:lang w:val="en-GB"/>
-        </w:rPr>
-        <w:t>Loreau</w:t>
-      </w:r>
-      <w:proofErr w:type="spellEnd"/>
-      <w:r>
-        <w:rPr>
-          <w:lang w:val="en-GB"/>
-        </w:rPr>
-        <w:t xml:space="preserve"> and Hector (2001). </w:t>
+        <w:t xml:space="preserve">: Statistics introduced to analyse the influence of temperature and species composition on the NBES as well as the net biodiversity effect on functioning. </w:t>
       </w:r>
     </w:p>
     <w:p>
@@ -599,13 +619,177 @@
           <w:lang w:val="en-GB"/>
         </w:rPr>
       </w:pPr>
-    </w:p>
-    <w:p>
-      <w:pPr>
+      <w:r>
         <w:rPr>
           <w:b/>
           <w:bCs/>
-          <w:u w:val="single"/>
+          <w:lang w:val="en-GB"/>
+        </w:rPr>
+        <w:t>NBES.csv:</w:t>
+      </w:r>
+      <w:r>
+        <w:rPr>
+          <w:lang w:val="en-GB"/>
+        </w:rPr>
+        <w:t xml:space="preserve"> Data on Net Biodiversity effect on stability</w:t>
+      </w:r>
+    </w:p>
+    <w:p>
+      <w:pPr>
+        <w:rPr>
+          <w:lang w:val="en-GB"/>
+        </w:rPr>
+      </w:pPr>
+      <w:r>
+        <w:rPr>
+          <w:lang w:val="en-GB"/>
+        </w:rPr>
+        <w:tab/>
+        <w:t>combination: species combinations, see MS for abbreviations.</w:t>
+      </w:r>
+    </w:p>
+    <w:p>
+      <w:pPr>
+        <w:rPr>
+          <w:lang w:val="en-GB"/>
+        </w:rPr>
+      </w:pPr>
+      <w:r>
+        <w:rPr>
+          <w:lang w:val="en-GB"/>
+        </w:rPr>
+        <w:tab/>
+        <w:t xml:space="preserve">rep: replicate no </w:t>
+      </w:r>
+    </w:p>
+    <w:p>
+      <w:pPr>
+        <w:rPr>
+          <w:lang w:val="en-GB"/>
+        </w:rPr>
+      </w:pPr>
+      <w:r>
+        <w:rPr>
+          <w:lang w:val="en-GB"/>
+        </w:rPr>
+        <w:tab/>
+        <w:t xml:space="preserve">NBE: Net biodiversity effect </w:t>
+      </w:r>
+    </w:p>
+    <w:p>
+      <w:pPr>
+        <w:rPr>
+          <w:lang w:val="en-GB"/>
+        </w:rPr>
+      </w:pPr>
+      <w:r>
+        <w:rPr>
+          <w:lang w:val="en-GB"/>
+        </w:rPr>
+        <w:tab/>
+      </w:r>
+      <w:proofErr w:type="spellStart"/>
+      <w:r>
+        <w:rPr>
+          <w:lang w:val="en-GB"/>
+        </w:rPr>
+        <w:t>AUC.RR_exp</w:t>
+      </w:r>
+      <w:proofErr w:type="spellEnd"/>
+      <w:r>
+        <w:rPr>
+          <w:lang w:val="en-GB"/>
+        </w:rPr>
+        <w:t>: expected Stability</w:t>
+      </w:r>
+    </w:p>
+    <w:p>
+      <w:pPr>
+        <w:rPr>
+          <w:lang w:val="en-GB"/>
+        </w:rPr>
+      </w:pPr>
+      <w:r>
+        <w:rPr>
+          <w:lang w:val="en-GB"/>
+        </w:rPr>
+        <w:tab/>
+      </w:r>
+      <w:proofErr w:type="spellStart"/>
+      <w:r>
+        <w:rPr>
+          <w:lang w:val="en-GB"/>
+        </w:rPr>
+        <w:t>AUC.RR_obs</w:t>
+      </w:r>
+      <w:proofErr w:type="spellEnd"/>
+      <w:r>
+        <w:rPr>
+          <w:lang w:val="en-GB"/>
+        </w:rPr>
+        <w:t xml:space="preserve">: observed </w:t>
+      </w:r>
+      <w:proofErr w:type="gramStart"/>
+      <w:r>
+        <w:rPr>
+          <w:lang w:val="en-GB"/>
+        </w:rPr>
+        <w:t>Stability</w:t>
+      </w:r>
+      <w:proofErr w:type="gramEnd"/>
+    </w:p>
+    <w:p>
+      <w:pPr>
+        <w:rPr>
+          <w:lang w:val="en-GB"/>
+        </w:rPr>
+      </w:pPr>
+      <w:r>
+        <w:rPr>
+          <w:lang w:val="en-GB"/>
+        </w:rPr>
+        <w:tab/>
+        <w:t>N: Species richness level (ranging from 2-5)</w:t>
+      </w:r>
+    </w:p>
+    <w:p>
+      <w:pPr>
+        <w:ind w:firstLine="720"/>
+        <w:rPr>
+          <w:lang w:val="en-GB"/>
+        </w:rPr>
+      </w:pPr>
+      <w:r>
+        <w:rPr>
+          <w:lang w:val="en-GB"/>
+        </w:rPr>
+        <w:t xml:space="preserve">temp: temperature treatment, i.e. fluctuation, increase, increase and </w:t>
+      </w:r>
+      <w:proofErr w:type="gramStart"/>
+      <w:r>
+        <w:rPr>
+          <w:lang w:val="en-GB"/>
+        </w:rPr>
+        <w:t>fluctuation</w:t>
+      </w:r>
+      <w:proofErr w:type="gramEnd"/>
+      <w:r>
+        <w:rPr>
+          <w:lang w:val="en-GB"/>
+        </w:rPr>
+        <w:t xml:space="preserve"> </w:t>
+      </w:r>
+    </w:p>
+    <w:p>
+      <w:pPr>
+        <w:rPr>
+          <w:lang w:val="en-GB"/>
+        </w:rPr>
+      </w:pPr>
+    </w:p>
+    <w:p>
+      <w:pPr>
+        <w:rPr>
           <w:lang w:val="en-GB"/>
         </w:rPr>
       </w:pPr>
@@ -613,39 +797,15 @@
         <w:rPr>
           <w:b/>
           <w:bCs/>
-          <w:u w:val="single"/>
-          <w:lang w:val="en-GB"/>
-        </w:rPr>
-        <w:t xml:space="preserve">Created data: </w:t>
-      </w:r>
-    </w:p>
-    <w:p>
-      <w:pPr>
-        <w:rPr>
-          <w:lang w:val="en-GB"/>
-        </w:rPr>
-      </w:pPr>
-      <w:r>
-        <w:rPr>
-          <w:b/>
-          <w:bCs/>
-          <w:lang w:val="en-GB"/>
-        </w:rPr>
-        <w:t>NBES</w:t>
-      </w:r>
-      <w:r>
-        <w:rPr>
-          <w:b/>
-          <w:bCs/>
-          <w:lang w:val="en-GB"/>
-        </w:rPr>
-        <w:t>.csv:</w:t>
-      </w:r>
-      <w:r>
-        <w:rPr>
-          <w:lang w:val="en-GB"/>
-        </w:rPr>
-        <w:t xml:space="preserve"> Data on Net Biodiversity effect on stability</w:t>
+          <w:lang w:val="en-GB"/>
+        </w:rPr>
+        <w:t>NBEonFunctioning.csv:</w:t>
+      </w:r>
+      <w:r>
+        <w:rPr>
+          <w:lang w:val="en-GB"/>
+        </w:rPr>
+        <w:t xml:space="preserve"> Data on Net Biodiversity effect on functioning</w:t>
       </w:r>
     </w:p>
     <w:p>
@@ -687,70 +847,21 @@
           <w:lang w:val="en-GB"/>
         </w:rPr>
         <w:tab/>
-        <w:t xml:space="preserve">NBE: Net biodiversity effect </w:t>
-      </w:r>
-    </w:p>
-    <w:p>
-      <w:pPr>
-        <w:rPr>
-          <w:lang w:val="en-GB"/>
-        </w:rPr>
-      </w:pPr>
-      <w:r>
-        <w:rPr>
-          <w:lang w:val="en-GB"/>
-        </w:rPr>
-        <w:tab/>
       </w:r>
       <w:proofErr w:type="spellStart"/>
       <w:r>
         <w:rPr>
           <w:lang w:val="en-GB"/>
         </w:rPr>
-        <w:t>AUC.RR_exp</w:t>
+        <w:t>NetEffect</w:t>
       </w:r>
       <w:proofErr w:type="spellEnd"/>
       <w:r>
         <w:rPr>
           <w:lang w:val="en-GB"/>
         </w:rPr>
-        <w:t>: expected Stability</w:t>
-      </w:r>
-    </w:p>
-    <w:p>
-      <w:pPr>
-        <w:rPr>
-          <w:lang w:val="en-GB"/>
-        </w:rPr>
-      </w:pPr>
-      <w:r>
-        <w:rPr>
-          <w:lang w:val="en-GB"/>
-        </w:rPr>
-        <w:tab/>
-      </w:r>
-      <w:proofErr w:type="spellStart"/>
-      <w:r>
-        <w:rPr>
-          <w:lang w:val="en-GB"/>
-        </w:rPr>
-        <w:t>AUC.RR_obs</w:t>
-      </w:r>
-      <w:proofErr w:type="spellEnd"/>
-      <w:r>
-        <w:rPr>
-          <w:lang w:val="en-GB"/>
-        </w:rPr>
-        <w:t xml:space="preserve">: observed </w:t>
-      </w:r>
-      <w:proofErr w:type="gramStart"/>
-      <w:r>
-        <w:rPr>
-          <w:lang w:val="en-GB"/>
-        </w:rPr>
-        <w:t>Stability</w:t>
-      </w:r>
-      <w:proofErr w:type="gramEnd"/>
+        <w:t>: Net biodiversity effect on functioning</w:t>
+      </w:r>
     </w:p>
     <w:p>
       <w:pPr>
@@ -768,149 +879,6 @@
     </w:p>
     <w:p>
       <w:pPr>
-        <w:ind w:firstLine="720"/>
-        <w:rPr>
-          <w:lang w:val="en-GB"/>
-        </w:rPr>
-      </w:pPr>
-      <w:r>
-        <w:rPr>
-          <w:lang w:val="en-GB"/>
-        </w:rPr>
-        <w:t xml:space="preserve">temp: temperature treatment, i.e. fluctuation, increase, increase and </w:t>
-      </w:r>
-      <w:proofErr w:type="gramStart"/>
-      <w:r>
-        <w:rPr>
-          <w:lang w:val="en-GB"/>
-        </w:rPr>
-        <w:t>fluctuation</w:t>
-      </w:r>
-      <w:proofErr w:type="gramEnd"/>
-      <w:r>
-        <w:rPr>
-          <w:lang w:val="en-GB"/>
-        </w:rPr>
-        <w:t xml:space="preserve"> </w:t>
-      </w:r>
-    </w:p>
-    <w:p>
-      <w:pPr>
-        <w:rPr>
-          <w:lang w:val="en-GB"/>
-        </w:rPr>
-      </w:pPr>
-    </w:p>
-    <w:p>
-      <w:pPr>
-        <w:rPr>
-          <w:lang w:val="en-GB"/>
-        </w:rPr>
-      </w:pPr>
-      <w:r>
-        <w:rPr>
-          <w:b/>
-          <w:bCs/>
-          <w:lang w:val="en-GB"/>
-        </w:rPr>
-        <w:t>NBEonFunctioning.csv:</w:t>
-      </w:r>
-      <w:r>
-        <w:rPr>
-          <w:lang w:val="en-GB"/>
-        </w:rPr>
-        <w:t xml:space="preserve"> Data on Net Biodiversity effect on </w:t>
-      </w:r>
-      <w:r>
-        <w:rPr>
-          <w:lang w:val="en-GB"/>
-        </w:rPr>
-        <w:t>functioning</w:t>
-      </w:r>
-    </w:p>
-    <w:p>
-      <w:pPr>
-        <w:rPr>
-          <w:lang w:val="en-GB"/>
-        </w:rPr>
-      </w:pPr>
-      <w:r>
-        <w:rPr>
-          <w:lang w:val="en-GB"/>
-        </w:rPr>
-        <w:tab/>
-        <w:t>combination: species combinations, see MS for abbreviations.</w:t>
-      </w:r>
-    </w:p>
-    <w:p>
-      <w:pPr>
-        <w:rPr>
-          <w:lang w:val="en-GB"/>
-        </w:rPr>
-      </w:pPr>
-      <w:r>
-        <w:rPr>
-          <w:lang w:val="en-GB"/>
-        </w:rPr>
-        <w:tab/>
-        <w:t xml:space="preserve">rep: replicate no </w:t>
-      </w:r>
-    </w:p>
-    <w:p>
-      <w:pPr>
-        <w:rPr>
-          <w:lang w:val="en-GB"/>
-        </w:rPr>
-      </w:pPr>
-      <w:r>
-        <w:rPr>
-          <w:lang w:val="en-GB"/>
-        </w:rPr>
-        <w:tab/>
-      </w:r>
-      <w:proofErr w:type="spellStart"/>
-      <w:r>
-        <w:rPr>
-          <w:lang w:val="en-GB"/>
-        </w:rPr>
-        <w:t>N</w:t>
-      </w:r>
-      <w:r>
-        <w:rPr>
-          <w:lang w:val="en-GB"/>
-        </w:rPr>
-        <w:t>etEffect</w:t>
-      </w:r>
-      <w:proofErr w:type="spellEnd"/>
-      <w:r>
-        <w:rPr>
-          <w:lang w:val="en-GB"/>
-        </w:rPr>
-        <w:t xml:space="preserve">: Net biodiversity effect </w:t>
-      </w:r>
-      <w:r>
-        <w:rPr>
-          <w:lang w:val="en-GB"/>
-        </w:rPr>
-        <w:t>on functioning</w:t>
-      </w:r>
-    </w:p>
-    <w:p>
-      <w:pPr>
-        <w:rPr>
-          <w:lang w:val="en-GB"/>
-        </w:rPr>
-      </w:pPr>
-      <w:r>
-        <w:rPr>
-          <w:lang w:val="en-GB"/>
-        </w:rPr>
-        <w:tab/>
-        <w:t>N: Species richness level (ranging from 2-5)</w:t>
-      </w:r>
-    </w:p>
-    <w:p>
-      <w:pPr>
         <w:ind w:left="720"/>
         <w:rPr>
           <w:lang w:val="en-GB"/>
@@ -920,19 +888,7 @@
         <w:rPr>
           <w:lang w:val="en-GB"/>
         </w:rPr>
-        <w:t xml:space="preserve">temp: temperature treatment, i.e. </w:t>
-      </w:r>
-      <w:r>
-        <w:rPr>
-          <w:lang w:val="en-GB"/>
-        </w:rPr>
-        <w:t xml:space="preserve">control, </w:t>
-      </w:r>
-      <w:r>
-        <w:rPr>
-          <w:lang w:val="en-GB"/>
-        </w:rPr>
-        <w:t xml:space="preserve">fluctuation, increase, increase and </w:t>
+        <w:t xml:space="preserve">temp: temperature treatment, i.e. control, fluctuation, increase, increase and </w:t>
       </w:r>
       <w:proofErr w:type="gramStart"/>
       <w:r>

</xml_diff>